<commit_message>
add known issues section to "how to run" document
</commit_message>
<xml_diff>
--- a/geo/Samples/HelloGeoSample/HowToRunInVisualStudio.docx
+++ b/geo/Samples/HelloGeoSample/HowToRunInVisualStudio.docx
@@ -1,6 +1,6 @@
 
 <file path=word/document.xml><?xml version="1.0" encoding="utf-8"?>
-<w:document xmlns:wpc="http://schemas.microsoft.com/office/word/2010/wordprocessingCanvas" xmlns:cx="http://schemas.microsoft.com/office/drawing/2014/chartex" xmlns:cx1="http://schemas.microsoft.com/office/drawing/2015/9/8/chartex" xmlns:mc="http://schemas.openxmlformats.org/markup-compatibility/2006" xmlns:o="urn:schemas-microsoft-com:office:office" xmlns:r="http://schemas.openxmlformats.org/officeDocument/2006/relationships" xmlns:m="http://schemas.openxmlformats.org/officeDocument/2006/math" xmlns:v="urn:schemas-microsoft-com:vml" xmlns:wp14="http://schemas.microsoft.com/office/word/2010/wordprocessingDrawing" xmlns:wp="http://schemas.openxmlformats.org/drawingml/2006/wordprocessingDrawing" xmlns:w10="urn:schemas-microsoft-com:office:word" xmlns:w="http://schemas.openxmlformats.org/wordprocessingml/2006/main" xmlns:w14="http://schemas.microsoft.com/office/word/2010/wordml" xmlns:w15="http://schemas.microsoft.com/office/word/2012/wordml" xmlns:w16se="http://schemas.microsoft.com/office/word/2015/wordml/symex" xmlns:wpg="http://schemas.microsoft.com/office/word/2010/wordprocessingGroup" xmlns:wpi="http://schemas.microsoft.com/office/word/2010/wordprocessingInk" xmlns:wne="http://schemas.microsoft.com/office/word/2006/wordml" xmlns:wps="http://schemas.microsoft.com/office/word/2010/wordprocessingShape" mc:Ignorable="w14 w15 w16se wp14">
+<w:document xmlns:wpc="http://schemas.microsoft.com/office/word/2010/wordprocessingCanvas" xmlns:mc="http://schemas.openxmlformats.org/markup-compatibility/2006" xmlns:o="urn:schemas-microsoft-com:office:office" xmlns:r="http://schemas.openxmlformats.org/officeDocument/2006/relationships" xmlns:m="http://schemas.openxmlformats.org/officeDocument/2006/math" xmlns:v="urn:schemas-microsoft-com:vml" xmlns:wp14="http://schemas.microsoft.com/office/word/2010/wordprocessingDrawing" xmlns:wp="http://schemas.openxmlformats.org/drawingml/2006/wordprocessingDrawing" xmlns:w10="urn:schemas-microsoft-com:office:word" xmlns:w="http://schemas.openxmlformats.org/wordprocessingml/2006/main" xmlns:w14="http://schemas.microsoft.com/office/word/2010/wordml" xmlns:w15="http://schemas.microsoft.com/office/word/2012/wordml" xmlns:wpg="http://schemas.microsoft.com/office/word/2010/wordprocessingGroup" xmlns:wpi="http://schemas.microsoft.com/office/word/2010/wordprocessingInk" xmlns:wne="http://schemas.microsoft.com/office/word/2006/wordml" xmlns:wps="http://schemas.microsoft.com/office/word/2010/wordprocessingShape" mc:Ignorable="w14 w15 wp14">
   <w:body>
     <w:p>
       <w:pPr>
@@ -79,15 +79,7 @@
         <w:t xml:space="preserve">In Visual Studio, </w:t>
       </w:r>
       <w:r>
-        <w:t xml:space="preserve">Right-Click Solution, choose “Manage </w:t>
-      </w:r>
-      <w:proofErr w:type="spellStart"/>
-      <w:r>
-        <w:t>NuGet</w:t>
-      </w:r>
-      <w:proofErr w:type="spellEnd"/>
-      <w:r>
-        <w:t xml:space="preserve"> Packages for Solution…”</w:t>
+        <w:t>Right-Click Solution, choose “Manage NuGet Packages for Solution…”</w:t>
       </w:r>
     </w:p>
     <w:p>
@@ -141,69 +133,19 @@
         </w:numPr>
       </w:pPr>
       <w:r>
-        <w:t>Make sure you have built the Orleans packages. You can do this in (</w:t>
-      </w:r>
-      <w:proofErr w:type="spellStart"/>
-      <w:r>
-        <w:t>rootfolder</w:t>
-      </w:r>
-      <w:proofErr w:type="spellEnd"/>
-      <w:r>
-        <w:t>) or in (</w:t>
-      </w:r>
-      <w:proofErr w:type="spellStart"/>
-      <w:r>
-        <w:t>rootfolder</w:t>
-      </w:r>
-      <w:proofErr w:type="spellEnd"/>
-      <w:r>
-        <w:t>)/</w:t>
-      </w:r>
-      <w:proofErr w:type="spellStart"/>
-      <w:r>
-        <w:t>src</w:t>
-      </w:r>
-      <w:proofErr w:type="spellEnd"/>
-      <w:r>
-        <w:t xml:space="preserve"> by typing “build” in a</w:t>
+        <w:t>Make sure you have built the Orleans packages. You can do this in (rootfolder) or in (rootfolder)/src by typing “build” in a</w:t>
       </w:r>
       <w:r>
         <w:t xml:space="preserve"> Developer Command Prompt for Visual Studio</w:t>
       </w:r>
-      <w:bookmarkStart w:id="0" w:name="_GoBack"/>
-      <w:bookmarkEnd w:id="0"/>
-      <w:r>
-        <w:t xml:space="preserve">. This creates </w:t>
-      </w:r>
-      <w:proofErr w:type="spellStart"/>
-      <w:r>
-        <w:t>NuGet</w:t>
-      </w:r>
-      <w:proofErr w:type="spellEnd"/>
-      <w:r>
-        <w:t xml:space="preserve"> packages in the folder </w:t>
-      </w:r>
-      <w:r>
-        <w:t>(</w:t>
-      </w:r>
-      <w:proofErr w:type="spellStart"/>
-      <w:r>
-        <w:t>rootfolder</w:t>
-      </w:r>
-      <w:proofErr w:type="spellEnd"/>
-      <w:r>
-        <w:t>)/Binaries/</w:t>
-      </w:r>
-      <w:proofErr w:type="spellStart"/>
-      <w:r>
-        <w:t>Nuge</w:t>
-      </w:r>
-      <w:r>
-        <w:t>t.Packages</w:t>
-      </w:r>
-      <w:proofErr w:type="spellEnd"/>
-      <w:r>
-        <w:t>.</w:t>
+      <w:r>
+        <w:t xml:space="preserve">. This creates NuGet packages in the folder </w:t>
+      </w:r>
+      <w:r>
+        <w:t>(rootfolder)/Binaries/Nuge</w:t>
+      </w:r>
+      <w:r>
+        <w:t>t.Packages.</w:t>
       </w:r>
     </w:p>
     <w:p>
@@ -215,15 +157,7 @@
         </w:numPr>
       </w:pPr>
       <w:r>
-        <w:t xml:space="preserve">While you are in the “Manage </w:t>
-      </w:r>
-      <w:proofErr w:type="spellStart"/>
-      <w:r>
-        <w:t>NuGet</w:t>
-      </w:r>
-      <w:proofErr w:type="spellEnd"/>
-      <w:r>
-        <w:t xml:space="preserve"> Packages for Solution…” dialog, make</w:t>
+        <w:t>While you are in the “Manage NuGet Packages for Solution…” dialog, make</w:t>
       </w:r>
       <w:r>
         <w:t xml:space="preserve"> sure you ha</w:t>
@@ -256,23 +190,7 @@
         <w:t xml:space="preserve"> </w:t>
       </w:r>
       <w:r>
-        <w:t>(</w:t>
-      </w:r>
-      <w:proofErr w:type="spellStart"/>
-      <w:r>
-        <w:t>rootfolder</w:t>
-      </w:r>
-      <w:proofErr w:type="spellEnd"/>
-      <w:r>
-        <w:t>)/Binaries/</w:t>
-      </w:r>
-      <w:proofErr w:type="spellStart"/>
-      <w:r>
-        <w:t>Nuget.Packages</w:t>
-      </w:r>
-      <w:proofErr w:type="spellEnd"/>
-      <w:r>
-        <w:t xml:space="preserve"> </w:t>
+        <w:t xml:space="preserve">(rootfolder)/Binaries/Nuget.Packages </w:t>
       </w:r>
     </w:p>
     <w:p>
@@ -299,15 +217,7 @@
         <w:t xml:space="preserve"> packages into your solution, putting them into</w:t>
       </w:r>
       <w:r>
-        <w:t xml:space="preserve"> (</w:t>
-      </w:r>
-      <w:proofErr w:type="spellStart"/>
-      <w:r>
-        <w:t>rootfolder</w:t>
-      </w:r>
-      <w:proofErr w:type="spellEnd"/>
-      <w:r>
-        <w:t>)/geo/packages/</w:t>
+        <w:t xml:space="preserve"> (rootfolder)/geo/packages/</w:t>
       </w:r>
     </w:p>
     <w:p>
@@ -327,15 +237,7 @@
         <w:t>If you need to reinstall packages</w:t>
       </w:r>
       <w:r>
-        <w:t xml:space="preserve"> (for example, after making changes to the Orleans runtime and rebuilding the packages), just manually delete all Orleans packages from (</w:t>
-      </w:r>
-      <w:proofErr w:type="spellStart"/>
-      <w:r>
-        <w:t>rootfolder</w:t>
-      </w:r>
-      <w:proofErr w:type="spellEnd"/>
-      <w:r>
-        <w:t>)/geo/packages/ and go back to step 3.</w:t>
+        <w:t xml:space="preserve"> (for example, after making changes to the Orleans runtime and rebuilding the packages), just manually delete all Orleans packages from (rootfolder)/geo/packages/ and go back to step 3.</w:t>
       </w:r>
     </w:p>
     <w:p>
@@ -432,7 +334,7 @@
               </wp:anchor>
             </w:drawing>
           </mc:Choice>
-          <mc:Fallback>
+          <mc:Fallback xmlns:w16se="http://schemas.microsoft.com/office/word/2015/wordml/symex" xmlns:cx1="http://schemas.microsoft.com/office/drawing/2015/9/8/chartex" xmlns:cx="http://schemas.microsoft.com/office/drawing/2014/chartex">
             <w:pict>
               <v:shapetype w14:anchorId="4A4D432D" id="_x0000_t32" coordsize="21600,21600" o:spt="32" o:oned="t" path="m,l21600,21600e" filled="f">
                 <v:path arrowok="t" fillok="f" o:connecttype="none"/>
@@ -505,7 +407,7 @@
               </wp:anchor>
             </w:drawing>
           </mc:Choice>
-          <mc:Fallback>
+          <mc:Fallback xmlns:w16se="http://schemas.microsoft.com/office/word/2015/wordml/symex" xmlns:cx1="http://schemas.microsoft.com/office/drawing/2015/9/8/chartex" xmlns:cx="http://schemas.microsoft.com/office/drawing/2014/chartex">
             <w:pict>
               <v:shape w14:anchorId="44A61C43" id="Straight Arrow Connector 6" o:spid="_x0000_s1026" type="#_x0000_t32" style="position:absolute;margin-left:67pt;margin-top:66.8pt;width:24.4pt;height:25.65pt;flip:y;z-index:251660288;visibility:visible;mso-wrap-style:square;mso-wrap-distance-left:9pt;mso-wrap-distance-top:0;mso-wrap-distance-right:9pt;mso-wrap-distance-bottom:0;mso-position-horizontal:absolute;mso-position-horizontal-relative:text;mso-position-vertical:absolute;mso-position-vertical-relative:text" o:gfxdata="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" strokecolor="yellow" strokeweight="6pt">
                 <v:stroke endarrow="block" joinstyle="miter"/>
@@ -747,7 +649,7 @@
               </wp:anchor>
             </w:drawing>
           </mc:Choice>
-          <mc:Fallback>
+          <mc:Fallback xmlns:w16se="http://schemas.microsoft.com/office/word/2015/wordml/symex" xmlns:cx1="http://schemas.microsoft.com/office/drawing/2015/9/8/chartex" xmlns:cx="http://schemas.microsoft.com/office/drawing/2014/chartex">
             <w:pict>
               <v:oval w14:anchorId="046BC28C" id="Oval 4" o:spid="_x0000_s1026" style="position:absolute;margin-left:323.05pt;margin-top:118.55pt;width:56.35pt;height:40.65pt;z-index:251659264;visibility:visible;mso-wrap-style:square;mso-height-percent:0;mso-wrap-distance-left:9pt;mso-wrap-distance-top:0;mso-wrap-distance-right:9pt;mso-wrap-distance-bottom:0;mso-position-horizontal:absolute;mso-position-horizontal-relative:text;mso-position-vertical:absolute;mso-position-vertical-relative:text;mso-height-percent:0;mso-height-relative:margin;v-text-anchor:middle" o:gfxdata="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" filled="f" strokecolor="yellow" strokeweight="6pt">
                 <v:stroke joinstyle="miter"/>
@@ -823,6 +725,23 @@
         <w:t>F5</w:t>
       </w:r>
     </w:p>
+    <w:p>
+      <w:pPr>
+        <w:pStyle w:val="Heading2"/>
+      </w:pPr>
+      <w:r>
+        <w:lastRenderedPageBreak/>
+        <w:t>Known Issues</w:t>
+      </w:r>
+    </w:p>
+    <w:p/>
+    <w:p>
+      <w:r>
+        <w:t>Sometimes TimeoutException is thrown, especially when starting in Azure Simulator the first time.  In our experience, these exceptions go away if you just try again (perhaps the simulator starts faster the second time around).</w:t>
+      </w:r>
+      <w:bookmarkStart w:id="0" w:name="_GoBack"/>
+      <w:bookmarkEnd w:id="0"/>
+    </w:p>
     <w:sectPr>
       <w:pgSz w:w="12240" w:h="15840"/>
       <w:pgMar w:top="1440" w:right="1440" w:bottom="1440" w:left="1440" w:header="720" w:footer="720" w:gutter="0"/>
@@ -834,7 +753,7 @@
 </file>
 
 <file path=word/numbering.xml><?xml version="1.0" encoding="utf-8"?>
-<w:numbering xmlns:wpc="http://schemas.microsoft.com/office/word/2010/wordprocessingCanvas" xmlns:cx="http://schemas.microsoft.com/office/drawing/2014/chartex" xmlns:cx1="http://schemas.microsoft.com/office/drawing/2015/9/8/chartex" xmlns:mc="http://schemas.openxmlformats.org/markup-compatibility/2006" xmlns:o="urn:schemas-microsoft-com:office:office" xmlns:r="http://schemas.openxmlformats.org/officeDocument/2006/relationships" xmlns:m="http://schemas.openxmlformats.org/officeDocument/2006/math" xmlns:v="urn:schemas-microsoft-com:vml" xmlns:wp14="http://schemas.microsoft.com/office/word/2010/wordprocessingDrawing" xmlns:wp="http://schemas.openxmlformats.org/drawingml/2006/wordprocessingDrawing" xmlns:w10="urn:schemas-microsoft-com:office:word" xmlns:w="http://schemas.openxmlformats.org/wordprocessingml/2006/main" xmlns:w14="http://schemas.microsoft.com/office/word/2010/wordml" xmlns:w15="http://schemas.microsoft.com/office/word/2012/wordml" xmlns:w16se="http://schemas.microsoft.com/office/word/2015/wordml/symex" xmlns:wpg="http://schemas.microsoft.com/office/word/2010/wordprocessingGroup" xmlns:wpi="http://schemas.microsoft.com/office/word/2010/wordprocessingInk" xmlns:wne="http://schemas.microsoft.com/office/word/2006/wordml" xmlns:wps="http://schemas.microsoft.com/office/word/2010/wordprocessingShape" mc:Ignorable="w14 w15 w16se wp14">
+<w:numbering xmlns:wpc="http://schemas.microsoft.com/office/word/2010/wordprocessingCanvas" xmlns:mc="http://schemas.openxmlformats.org/markup-compatibility/2006" xmlns:o="urn:schemas-microsoft-com:office:office" xmlns:r="http://schemas.openxmlformats.org/officeDocument/2006/relationships" xmlns:m="http://schemas.openxmlformats.org/officeDocument/2006/math" xmlns:v="urn:schemas-microsoft-com:vml" xmlns:wp14="http://schemas.microsoft.com/office/word/2010/wordprocessingDrawing" xmlns:wp="http://schemas.openxmlformats.org/drawingml/2006/wordprocessingDrawing" xmlns:w10="urn:schemas-microsoft-com:office:word" xmlns:w="http://schemas.openxmlformats.org/wordprocessingml/2006/main" xmlns:w14="http://schemas.microsoft.com/office/word/2010/wordml" xmlns:w15="http://schemas.microsoft.com/office/word/2012/wordml" xmlns:wpg="http://schemas.microsoft.com/office/word/2010/wordprocessingGroup" xmlns:wpi="http://schemas.microsoft.com/office/word/2010/wordprocessingInk" xmlns:wne="http://schemas.microsoft.com/office/word/2006/wordml" xmlns:wps="http://schemas.microsoft.com/office/word/2010/wordprocessingShape" mc:Ignorable="w14 w15 wp14">
   <w:abstractNum w:abstractNumId="0" w15:restartNumberingAfterBreak="0">
     <w:nsid w:val="216275F2"/>
     <w:multiLevelType w:val="hybridMultilevel"/>
@@ -1109,7 +1028,7 @@
 </file>
 
 <file path=word/styles.xml><?xml version="1.0" encoding="utf-8"?>
-<w:styles xmlns:mc="http://schemas.openxmlformats.org/markup-compatibility/2006" xmlns:r="http://schemas.openxmlformats.org/officeDocument/2006/relationships" xmlns:w="http://schemas.openxmlformats.org/wordprocessingml/2006/main" xmlns:w14="http://schemas.microsoft.com/office/word/2010/wordml" xmlns:w15="http://schemas.microsoft.com/office/word/2012/wordml" xmlns:w16se="http://schemas.microsoft.com/office/word/2015/wordml/symex" mc:Ignorable="w14 w15 w16se">
+<w:styles xmlns:mc="http://schemas.openxmlformats.org/markup-compatibility/2006" xmlns:r="http://schemas.openxmlformats.org/officeDocument/2006/relationships" xmlns:w="http://schemas.openxmlformats.org/wordprocessingml/2006/main" xmlns:w14="http://schemas.microsoft.com/office/word/2010/wordml" xmlns:w15="http://schemas.microsoft.com/office/word/2012/wordml" mc:Ignorable="w14 w15">
   <w:docDefaults>
     <w:rPrDefault>
       <w:rPr>
@@ -2351,7 +2270,7 @@
 </file>
 
 <file path=customXml/itemProps2.xml><?xml version="1.0" encoding="utf-8"?>
-<ds:datastoreItem xmlns:ds="http://schemas.openxmlformats.org/officeDocument/2006/customXml" ds:itemID="{8E2F8309-53DF-4A19-B720-AA6F3B3CED69}">
+<ds:datastoreItem xmlns:ds="http://schemas.openxmlformats.org/officeDocument/2006/customXml" ds:itemID="{A2B33BBA-1942-462C-84DE-1689B7F3DD28}">
   <ds:schemaRefs>
     <ds:schemaRef ds:uri="http://schemas.openxmlformats.org/officeDocument/2006/bibliography"/>
   </ds:schemaRefs>

</xml_diff>